<commit_message>
Finished Senior Design Cycle 2 Report
</commit_message>
<xml_diff>
--- a/Cycle1DOC/Senior_Design_Cycle1_Report.docx
+++ b/Cycle1DOC/Senior_Design_Cycle1_Report.docx
@@ -138,15 +138,7 @@
       </w:r>
       <w:r>
         <w:br/>
-        <w:t xml:space="preserve">Samuel </w:t>
-      </w:r>
-      <w:proofErr w:type="spellStart"/>
-      <w:r>
-        <w:t>Ginn</w:t>
-      </w:r>
-      <w:proofErr w:type="spellEnd"/>
-      <w:r>
-        <w:t xml:space="preserve"> College of Engineering, Auburn University</w:t>
+        <w:t>Samuel Ginn College of Engineering, Auburn University</w:t>
       </w:r>
     </w:p>
     <w:p>
@@ -304,7 +296,7 @@
             <w:rPr>
               <w:noProof/>
             </w:rPr>
-            <w:t>ii</w:t>
+            <w:t>2</w:t>
           </w:r>
           <w:r>
             <w:rPr>
@@ -382,7 +374,7 @@
             <w:rPr>
               <w:noProof/>
             </w:rPr>
-            <w:t>1</w:t>
+            <w:t>3</w:t>
           </w:r>
           <w:r>
             <w:rPr>
@@ -460,7 +452,7 @@
             <w:rPr>
               <w:noProof/>
             </w:rPr>
-            <w:t>2</w:t>
+            <w:t>4</w:t>
           </w:r>
           <w:r>
             <w:rPr>
@@ -1007,36 +999,7 @@
             <w:rPr>
               <w:noProof/>
             </w:rPr>
-            <w:fldChar w:fldCharType="begin"/>
-          </w:r>
-          <w:r>
-            <w:rPr>
-              <w:noProof/>
-            </w:rPr>
-            <w:instrText xml:space="preserve"> PAGEREF _Toc179299273 \h </w:instrText>
-          </w:r>
-          <w:r>
-            <w:rPr>
-              <w:noProof/>
-            </w:rPr>
-          </w:r>
-          <w:r>
-            <w:rPr>
-              <w:noProof/>
-            </w:rPr>
-            <w:fldChar w:fldCharType="separate"/>
-          </w:r>
-          <w:r>
-            <w:rPr>
-              <w:noProof/>
-            </w:rPr>
-            <w:t>6</w:t>
-          </w:r>
-          <w:r>
-            <w:rPr>
-              <w:noProof/>
-            </w:rPr>
-            <w:fldChar w:fldCharType="end"/>
+            <w:t>10</w:t>
           </w:r>
         </w:p>
         <w:p>
@@ -1091,36 +1054,7 @@
             <w:rPr>
               <w:noProof/>
             </w:rPr>
-            <w:fldChar w:fldCharType="begin"/>
-          </w:r>
-          <w:r>
-            <w:rPr>
-              <w:noProof/>
-            </w:rPr>
-            <w:instrText xml:space="preserve"> PAGEREF _Toc179299274 \h </w:instrText>
-          </w:r>
-          <w:r>
-            <w:rPr>
-              <w:noProof/>
-            </w:rPr>
-          </w:r>
-          <w:r>
-            <w:rPr>
-              <w:noProof/>
-            </w:rPr>
-            <w:fldChar w:fldCharType="separate"/>
-          </w:r>
-          <w:r>
-            <w:rPr>
-              <w:noProof/>
-            </w:rPr>
-            <w:t>6</w:t>
-          </w:r>
-          <w:r>
-            <w:rPr>
-              <w:noProof/>
-            </w:rPr>
-            <w:fldChar w:fldCharType="end"/>
+            <w:t>10</w:t>
           </w:r>
         </w:p>
         <w:p>
@@ -1175,36 +1109,7 @@
             <w:rPr>
               <w:noProof/>
             </w:rPr>
-            <w:fldChar w:fldCharType="begin"/>
-          </w:r>
-          <w:r>
-            <w:rPr>
-              <w:noProof/>
-            </w:rPr>
-            <w:instrText xml:space="preserve"> PAGEREF _Toc179299275 \h </w:instrText>
-          </w:r>
-          <w:r>
-            <w:rPr>
-              <w:noProof/>
-            </w:rPr>
-          </w:r>
-          <w:r>
-            <w:rPr>
-              <w:noProof/>
-            </w:rPr>
-            <w:fldChar w:fldCharType="separate"/>
-          </w:r>
-          <w:r>
-            <w:rPr>
-              <w:noProof/>
-            </w:rPr>
-            <w:t>6</w:t>
-          </w:r>
-          <w:r>
-            <w:rPr>
-              <w:noProof/>
-            </w:rPr>
-            <w:fldChar w:fldCharType="end"/>
+            <w:t>11</w:t>
           </w:r>
         </w:p>
         <w:p>
@@ -1276,7 +1181,7 @@
             <w:rPr>
               <w:noProof/>
             </w:rPr>
-            <w:t>7</w:t>
+            <w:t>12</w:t>
           </w:r>
           <w:r>
             <w:rPr>
@@ -1354,7 +1259,7 @@
             <w:rPr>
               <w:noProof/>
             </w:rPr>
-            <w:t>8</w:t>
+            <w:t>12</w:t>
           </w:r>
           <w:r>
             <w:rPr>
@@ -1409,36 +1314,7 @@
             <w:rPr>
               <w:noProof/>
             </w:rPr>
-            <w:fldChar w:fldCharType="begin"/>
-          </w:r>
-          <w:r>
-            <w:rPr>
-              <w:noProof/>
-            </w:rPr>
-            <w:instrText xml:space="preserve"> PAGEREF _Toc179299278 \h </w:instrText>
-          </w:r>
-          <w:r>
-            <w:rPr>
-              <w:noProof/>
-            </w:rPr>
-          </w:r>
-          <w:r>
-            <w:rPr>
-              <w:noProof/>
-            </w:rPr>
-            <w:fldChar w:fldCharType="separate"/>
-          </w:r>
-          <w:r>
-            <w:rPr>
-              <w:noProof/>
-            </w:rPr>
-            <w:t>8</w:t>
-          </w:r>
-          <w:r>
-            <w:rPr>
-              <w:noProof/>
-            </w:rPr>
-            <w:fldChar w:fldCharType="end"/>
+            <w:t>12</w:t>
           </w:r>
         </w:p>
         <w:p>
@@ -1487,36 +1363,7 @@
             <w:rPr>
               <w:noProof/>
             </w:rPr>
-            <w:fldChar w:fldCharType="begin"/>
-          </w:r>
-          <w:r>
-            <w:rPr>
-              <w:noProof/>
-            </w:rPr>
-            <w:instrText xml:space="preserve"> PAGEREF _Toc179299279 \h </w:instrText>
-          </w:r>
-          <w:r>
-            <w:rPr>
-              <w:noProof/>
-            </w:rPr>
-          </w:r>
-          <w:r>
-            <w:rPr>
-              <w:noProof/>
-            </w:rPr>
-            <w:fldChar w:fldCharType="separate"/>
-          </w:r>
-          <w:r>
-            <w:rPr>
-              <w:noProof/>
-            </w:rPr>
-            <w:t>9</w:t>
-          </w:r>
-          <w:r>
-            <w:rPr>
-              <w:noProof/>
-            </w:rPr>
-            <w:fldChar w:fldCharType="end"/>
+            <w:t>12</w:t>
           </w:r>
         </w:p>
         <w:p>
@@ -1566,36 +1413,7 @@
             <w:rPr>
               <w:noProof/>
             </w:rPr>
-            <w:fldChar w:fldCharType="begin"/>
-          </w:r>
-          <w:r>
-            <w:rPr>
-              <w:noProof/>
-            </w:rPr>
-            <w:instrText xml:space="preserve"> PAGEREF _Toc179299280 \h </w:instrText>
-          </w:r>
-          <w:r>
-            <w:rPr>
-              <w:noProof/>
-            </w:rPr>
-          </w:r>
-          <w:r>
-            <w:rPr>
-              <w:noProof/>
-            </w:rPr>
-            <w:fldChar w:fldCharType="separate"/>
-          </w:r>
-          <w:r>
-            <w:rPr>
-              <w:noProof/>
-            </w:rPr>
-            <w:t>9</w:t>
-          </w:r>
-          <w:r>
-            <w:rPr>
-              <w:noProof/>
-            </w:rPr>
-            <w:fldChar w:fldCharType="end"/>
+            <w:t>12</w:t>
           </w:r>
         </w:p>
         <w:p>
@@ -1644,36 +1462,7 @@
             <w:rPr>
               <w:noProof/>
             </w:rPr>
-            <w:fldChar w:fldCharType="begin"/>
-          </w:r>
-          <w:r>
-            <w:rPr>
-              <w:noProof/>
-            </w:rPr>
-            <w:instrText xml:space="preserve"> PAGEREF _Toc179299281 \h </w:instrText>
-          </w:r>
-          <w:r>
-            <w:rPr>
-              <w:noProof/>
-            </w:rPr>
-          </w:r>
-          <w:r>
-            <w:rPr>
-              <w:noProof/>
-            </w:rPr>
-            <w:fldChar w:fldCharType="separate"/>
-          </w:r>
-          <w:r>
-            <w:rPr>
-              <w:noProof/>
-            </w:rPr>
-            <w:t>10</w:t>
-          </w:r>
-          <w:r>
-            <w:rPr>
-              <w:noProof/>
-            </w:rPr>
-            <w:fldChar w:fldCharType="end"/>
+            <w:t>12</w:t>
           </w:r>
         </w:p>
         <w:p>
@@ -1703,36 +1492,15 @@
             <w:rPr>
               <w:noProof/>
             </w:rPr>
-            <w:fldChar w:fldCharType="begin"/>
-          </w:r>
-          <w:r>
-            <w:rPr>
-              <w:noProof/>
-            </w:rPr>
-            <w:instrText xml:space="preserve"> PAGEREF _Toc179299282 \h </w:instrText>
-          </w:r>
-          <w:r>
-            <w:rPr>
-              <w:noProof/>
-            </w:rPr>
-          </w:r>
-          <w:r>
-            <w:rPr>
-              <w:noProof/>
-            </w:rPr>
-            <w:fldChar w:fldCharType="separate"/>
-          </w:r>
-          <w:r>
-            <w:rPr>
-              <w:noProof/>
-            </w:rPr>
-            <w:t>11</w:t>
-          </w:r>
-          <w:r>
-            <w:rPr>
-              <w:noProof/>
-            </w:rPr>
-            <w:fldChar w:fldCharType="end"/>
+            <w:t>1</w:t>
+          </w:r>
+          <w:bookmarkStart w:id="1" w:name="_GoBack"/>
+          <w:bookmarkEnd w:id="1"/>
+          <w:r>
+            <w:rPr>
+              <w:noProof/>
+            </w:rPr>
+            <w:t>3</w:t>
           </w:r>
         </w:p>
         <w:p>
@@ -1766,36 +1534,7 @@
             <w:rPr>
               <w:noProof/>
             </w:rPr>
-            <w:fldChar w:fldCharType="begin"/>
-          </w:r>
-          <w:r>
-            <w:rPr>
-              <w:noProof/>
-            </w:rPr>
-            <w:instrText xml:space="preserve"> PAGEREF _Toc179299283 \h </w:instrText>
-          </w:r>
-          <w:r>
-            <w:rPr>
-              <w:noProof/>
-            </w:rPr>
-          </w:r>
-          <w:r>
-            <w:rPr>
-              <w:noProof/>
-            </w:rPr>
-            <w:fldChar w:fldCharType="separate"/>
-          </w:r>
-          <w:r>
-            <w:rPr>
-              <w:noProof/>
-            </w:rPr>
-            <w:t>12</w:t>
-          </w:r>
-          <w:r>
-            <w:rPr>
-              <w:noProof/>
-            </w:rPr>
-            <w:fldChar w:fldCharType="end"/>
+            <w:t>14</w:t>
           </w:r>
         </w:p>
         <w:p>
@@ -1853,18 +1592,14 @@
             <w:rPr>
               <w:noProof/>
             </w:rPr>
-          </w:r>
-          <w:r>
-            <w:rPr>
-              <w:noProof/>
-            </w:rPr>
             <w:fldChar w:fldCharType="separate"/>
           </w:r>
           <w:r>
             <w:rPr>
-              <w:noProof/>
-            </w:rPr>
-            <w:t>12</w:t>
+              <w:b/>
+              <w:noProof/>
+            </w:rPr>
+            <w:t>Error! Bookmark not defined.</w:t>
           </w:r>
           <w:r>
             <w:rPr>
@@ -1928,18 +1663,14 @@
             <w:rPr>
               <w:noProof/>
             </w:rPr>
-          </w:r>
-          <w:r>
-            <w:rPr>
-              <w:noProof/>
-            </w:rPr>
             <w:fldChar w:fldCharType="separate"/>
           </w:r>
           <w:r>
             <w:rPr>
-              <w:noProof/>
-            </w:rPr>
-            <w:t>12</w:t>
+              <w:b/>
+              <w:noProof/>
+            </w:rPr>
+            <w:t>Error! Bookmark not defined.</w:t>
           </w:r>
           <w:r>
             <w:rPr>
@@ -2003,18 +1734,14 @@
             <w:rPr>
               <w:noProof/>
             </w:rPr>
-          </w:r>
-          <w:r>
-            <w:rPr>
-              <w:noProof/>
-            </w:rPr>
             <w:fldChar w:fldCharType="separate"/>
           </w:r>
           <w:r>
             <w:rPr>
-              <w:noProof/>
-            </w:rPr>
-            <w:t>12</w:t>
+              <w:b/>
+              <w:noProof/>
+            </w:rPr>
+            <w:t>Error! Bookmark not defined.</w:t>
           </w:r>
           <w:r>
             <w:rPr>
@@ -2078,18 +1805,14 @@
             <w:rPr>
               <w:noProof/>
             </w:rPr>
-          </w:r>
-          <w:r>
-            <w:rPr>
-              <w:noProof/>
-            </w:rPr>
             <w:fldChar w:fldCharType="separate"/>
           </w:r>
           <w:r>
             <w:rPr>
-              <w:noProof/>
-            </w:rPr>
-            <w:t>12</w:t>
+              <w:b/>
+              <w:noProof/>
+            </w:rPr>
+            <w:t>Error! Bookmark not defined.</w:t>
           </w:r>
           <w:r>
             <w:rPr>
@@ -2153,18 +1876,14 @@
             <w:rPr>
               <w:noProof/>
             </w:rPr>
-          </w:r>
-          <w:r>
-            <w:rPr>
-              <w:noProof/>
-            </w:rPr>
             <w:fldChar w:fldCharType="separate"/>
           </w:r>
           <w:r>
             <w:rPr>
-              <w:noProof/>
-            </w:rPr>
-            <w:t>12</w:t>
+              <w:b/>
+              <w:noProof/>
+            </w:rPr>
+            <w:t>Error! Bookmark not defined.</w:t>
           </w:r>
           <w:r>
             <w:rPr>
@@ -2228,18 +1947,14 @@
             <w:rPr>
               <w:noProof/>
             </w:rPr>
-          </w:r>
-          <w:r>
-            <w:rPr>
-              <w:noProof/>
-            </w:rPr>
             <w:fldChar w:fldCharType="separate"/>
           </w:r>
           <w:r>
             <w:rPr>
-              <w:noProof/>
-            </w:rPr>
-            <w:t>12</w:t>
+              <w:b/>
+              <w:noProof/>
+            </w:rPr>
+            <w:t>Error! Bookmark not defined.</w:t>
           </w:r>
           <w:r>
             <w:rPr>
@@ -2284,14 +1999,15 @@
       <w:pPr>
         <w:pStyle w:val="Heading1"/>
       </w:pPr>
-      <w:bookmarkStart w:id="1" w:name="_Toc179299262"/>
-      <w:r>
+      <w:bookmarkStart w:id="2" w:name="_Toc179299262"/>
+      <w:r>
+        <w:lastRenderedPageBreak/>
         <w:t>Executive Summary</w:t>
       </w:r>
       <w:r>
         <w:t xml:space="preserve"> (System Metaphor)</w:t>
       </w:r>
-      <w:bookmarkEnd w:id="1"/>
+      <w:bookmarkEnd w:id="2"/>
     </w:p>
     <w:p>
       <w:pPr>
@@ -2332,14 +2048,15 @@
       <w:pPr>
         <w:pStyle w:val="Heading1"/>
       </w:pPr>
-      <w:bookmarkStart w:id="2" w:name="_Toc179299263"/>
-      <w:r>
+      <w:bookmarkStart w:id="3" w:name="_Toc179299263"/>
+      <w:r>
+        <w:lastRenderedPageBreak/>
         <w:t>Project</w:t>
       </w:r>
       <w:r>
         <w:t xml:space="preserve"> Introduction</w:t>
       </w:r>
-      <w:bookmarkEnd w:id="2"/>
+      <w:bookmarkEnd w:id="3"/>
     </w:p>
     <w:p>
       <w:pPr>
@@ -2383,23 +2100,7 @@
         <w:t xml:space="preserve"> those in the community who are unable to commute on their own</w:t>
       </w:r>
       <w:r>
-        <w:t xml:space="preserve"> due to their disabilities.  The Transportation Department consists of three individuals, Zoe Rose, Jennifer Reeve and </w:t>
-      </w:r>
-      <w:proofErr w:type="spellStart"/>
-      <w:r>
-        <w:t>Donte</w:t>
-      </w:r>
-      <w:proofErr w:type="spellEnd"/>
-      <w:r>
-        <w:t xml:space="preserve"> Little.  Both Ms. Rose and Ms. Reeves later referred hereafter as “schedulers” handle scheduling responsibilities with Mr. Little as their manager.  There current system is mostly done by hand.  They field calls from clients needing transportation to and from a specific location anywhere in Alabama on a specific date.  The date, location and time </w:t>
-      </w:r>
-      <w:proofErr w:type="gramStart"/>
-      <w:r>
-        <w:t>varies</w:t>
-      </w:r>
-      <w:proofErr w:type="gramEnd"/>
-      <w:r>
-        <w:t xml:space="preserve"> and is handled on a first come first serve basis.  During the call schedulers, follow a simple process described below:</w:t>
+        <w:t xml:space="preserve"> due to their disabilities.  The Transportation Department consists of three individuals, Zoe Rose, Jennifer Reeve and Donte Little.  Both Ms. Rose and Ms. Reeves later referred hereafter as “schedulers” handle scheduling responsibilities with Mr. Little as their manager.  There current system is mostly done by hand.  They field calls from clients needing transportation to and from a specific location anywhere in Alabama on a specific date.  The date, location and time varies and is handled on a first come first serve basis.  During the call schedulers, follow a simple process described below:</w:t>
       </w:r>
       <w:r>
         <w:t xml:space="preserve"> (Steps followed in sequential order)</w:t>
@@ -2706,6 +2407,7 @@
         <w:spacing w:line="360" w:lineRule="auto"/>
       </w:pPr>
       <w:r>
+        <w:lastRenderedPageBreak/>
         <w:t>Calendar Form</w:t>
       </w:r>
     </w:p>
@@ -2741,29 +2443,13 @@
         <w:spacing w:line="360" w:lineRule="auto"/>
       </w:pPr>
       <w:r>
-        <w:t xml:space="preserve">All of which retain </w:t>
-      </w:r>
-      <w:proofErr w:type="gramStart"/>
-      <w:r>
-        <w:t>an ability</w:t>
-      </w:r>
-      <w:proofErr w:type="gramEnd"/>
-      <w:r>
-        <w:t xml:space="preserve"> for easy printing to make record keeping easier, an auto-fill feature will be implemented to reduce the redundancy of filling in the same information across forms.  Our users (schedulers) themselves are visually impaired</w:t>
+        <w:t>All of which retain an ability for easy printing to make record keeping easier, an auto-fill feature will be implemented to reduce the redundancy of filling in the same information across forms.  Our users (schedulers) themselves are visually impaired</w:t>
       </w:r>
       <w:r>
         <w:t>,</w:t>
       </w:r>
       <w:r>
-        <w:t xml:space="preserve"> to facilitate their disabilities all forms are made compatible with programs such as JAWS and </w:t>
-      </w:r>
-      <w:proofErr w:type="spellStart"/>
-      <w:r>
-        <w:t>Zoomtext</w:t>
-      </w:r>
-      <w:proofErr w:type="spellEnd"/>
-      <w:r>
-        <w:t xml:space="preserve"> designed to help visually impaired</w:t>
+        <w:t xml:space="preserve"> to facilitate their disabilities all forms are made compatible with programs such as JAWS and Zoomtext designed to help visually impaired</w:t>
       </w:r>
       <w:r>
         <w:t xml:space="preserve"> read and use information. The c</w:t>
@@ -2787,15 +2473,7 @@
         <w:t xml:space="preserve"> choice of month, week, or day.  Each event is placed close the one prior, removing white space that previously inhibited the schedulers.  With the calendar the schedulers will be able to select a date, view currently scheduled appointments, and if an opening exists create a new appointment.  Each day contains a link to the Scheduling Form to make scheduling a new appointment easy.  After an appointment is saved it is viewable from the calendar.  On the day of an appointment the scheduler, can simply click the event upon which a link transfers them to an auto-filled Driver Information Form.  From there they can view appointment information and simply print out the form for Drivers Use.</w:t>
       </w:r>
       <w:r>
-        <w:t xml:space="preserve">  A new </w:t>
-      </w:r>
-      <w:proofErr w:type="gramStart"/>
-      <w:r>
-        <w:t>step by step</w:t>
-      </w:r>
-      <w:proofErr w:type="gramEnd"/>
-      <w:r>
-        <w:t xml:space="preserve"> process is shown below:</w:t>
+        <w:t xml:space="preserve">  A new step by step process is shown below:</w:t>
       </w:r>
     </w:p>
     <w:p>
@@ -2994,14 +2672,15 @@
       <w:pPr>
         <w:pStyle w:val="Heading2"/>
       </w:pPr>
-      <w:bookmarkStart w:id="3" w:name="_Toc179299264"/>
-      <w:r>
+      <w:bookmarkStart w:id="4" w:name="_Toc179299264"/>
+      <w:r>
+        <w:lastRenderedPageBreak/>
         <w:t>Previous</w:t>
       </w:r>
       <w:r>
         <w:t xml:space="preserve"> Development</w:t>
       </w:r>
-      <w:bookmarkEnd w:id="3"/>
+      <w:bookmarkEnd w:id="4"/>
     </w:p>
     <w:p>
       <w:pPr>
@@ -3060,13 +2739,8 @@
         </w:numPr>
         <w:spacing w:line="360" w:lineRule="auto"/>
       </w:pPr>
-      <w:proofErr w:type="spellStart"/>
-      <w:r>
-        <w:t>Git</w:t>
-      </w:r>
-      <w:proofErr w:type="spellEnd"/>
-      <w:r>
-        <w:t xml:space="preserve"> repository for team sharing</w:t>
+      <w:r>
+        <w:t>Git repository for team sharing</w:t>
       </w:r>
     </w:p>
     <w:p>
@@ -3099,11 +2773,11 @@
       <w:pPr>
         <w:pStyle w:val="Heading2"/>
       </w:pPr>
-      <w:bookmarkStart w:id="4" w:name="_Toc179299265"/>
+      <w:bookmarkStart w:id="5" w:name="_Toc179299265"/>
       <w:r>
         <w:t>Intent This Cycle</w:t>
       </w:r>
-      <w:bookmarkEnd w:id="4"/>
+      <w:bookmarkEnd w:id="5"/>
     </w:p>
     <w:p>
       <w:pPr>
@@ -3199,11 +2873,11 @@
       <w:pPr>
         <w:pStyle w:val="Heading2"/>
       </w:pPr>
-      <w:bookmarkStart w:id="5" w:name="_Toc179299266"/>
+      <w:bookmarkStart w:id="6" w:name="_Toc179299266"/>
       <w:r>
         <w:t>Future Work</w:t>
       </w:r>
-      <w:bookmarkEnd w:id="5"/>
+      <w:bookmarkEnd w:id="6"/>
     </w:p>
     <w:p>
       <w:pPr>
@@ -3223,18 +2897,10 @@
         <w:t xml:space="preserve"> </w:t>
       </w:r>
       <w:r>
-        <w:t xml:space="preserve">implementation </w:t>
-      </w:r>
-      <w:proofErr w:type="gramStart"/>
-      <w:r>
-        <w:t xml:space="preserve">of </w:t>
-      </w:r>
-      <w:r>
-        <w:t xml:space="preserve"> the</w:t>
-      </w:r>
-      <w:proofErr w:type="gramEnd"/>
-      <w:r>
-        <w:t xml:space="preserve"> backend of our product</w:t>
+        <w:t xml:space="preserve">implementation of </w:t>
+      </w:r>
+      <w:r>
+        <w:t xml:space="preserve"> the backend of our product</w:t>
       </w:r>
       <w:r>
         <w:t xml:space="preserve">.  An important feature of our product is </w:t>
@@ -3256,14 +2922,15 @@
       <w:pPr>
         <w:pStyle w:val="Heading1"/>
       </w:pPr>
-      <w:bookmarkStart w:id="6" w:name="_Toc179299267"/>
-      <w:r>
+      <w:bookmarkStart w:id="7" w:name="_Toc179299267"/>
+      <w:r>
+        <w:lastRenderedPageBreak/>
         <w:t xml:space="preserve">Requirements / </w:t>
       </w:r>
       <w:r>
         <w:t>User Stories</w:t>
       </w:r>
-      <w:bookmarkEnd w:id="6"/>
+      <w:bookmarkEnd w:id="7"/>
     </w:p>
     <w:p>
       <w:pPr>
@@ -3373,11 +3040,11 @@
       <w:pPr>
         <w:pStyle w:val="Heading2"/>
       </w:pPr>
-      <w:bookmarkStart w:id="7" w:name="_Toc179299268"/>
+      <w:bookmarkStart w:id="8" w:name="_Toc179299268"/>
       <w:r>
         <w:t>User Stories</w:t>
       </w:r>
-      <w:bookmarkEnd w:id="7"/>
+      <w:bookmarkEnd w:id="8"/>
     </w:p>
     <w:p>
       <w:pPr>
@@ -3421,15 +3088,7 @@
         <w:t xml:space="preserve">ser </w:t>
       </w:r>
       <w:r>
-        <w:t xml:space="preserve">completes and saves </w:t>
-      </w:r>
-      <w:proofErr w:type="gramStart"/>
-      <w:r>
-        <w:t>form which</w:t>
-      </w:r>
-      <w:proofErr w:type="gramEnd"/>
-      <w:r>
-        <w:t xml:space="preserve"> is then </w:t>
+        <w:t xml:space="preserve">completes and saves form which is then </w:t>
       </w:r>
       <w:r>
         <w:t>displayed on the calendar.</w:t>
@@ -3445,6 +3104,7 @@
         <w:ind w:left="1440" w:hanging="1170"/>
       </w:pPr>
       <w:r>
+        <w:lastRenderedPageBreak/>
         <w:t>Description:</w:t>
       </w:r>
       <w:r>
@@ -3505,15 +3165,7 @@
         <w:tab/>
       </w:r>
       <w:r>
-        <w:t xml:space="preserve">Aymeric Zuurhout, Tyler Espy, </w:t>
-      </w:r>
-      <w:proofErr w:type="gramStart"/>
-      <w:r>
-        <w:t>Taylor</w:t>
-      </w:r>
-      <w:proofErr w:type="gramEnd"/>
-      <w:r>
-        <w:t xml:space="preserve"> Lucy</w:t>
+        <w:t>Aymeric Zuurhout, Tyler Espy, Taylor Lucy</w:t>
       </w:r>
     </w:p>
     <w:p>
@@ -3565,11 +3217,9 @@
       <w:r>
         <w:t xml:space="preserve">Still in progress. Since this is the main user story and allows all other functions and interactions, all things relate to this working properly. We currently do not have full connectivity between making a reservation and the calendar, which </w:t>
       </w:r>
-      <w:proofErr w:type="gramStart"/>
       <w:r>
         <w:t>is</w:t>
       </w:r>
-      <w:proofErr w:type="gramEnd"/>
       <w:r>
         <w:t xml:space="preserve"> our </w:t>
       </w:r>
@@ -3757,11 +3407,12 @@
       <w:pPr>
         <w:pStyle w:val="Heading1"/>
       </w:pPr>
-      <w:bookmarkStart w:id="8" w:name="_Toc179299271"/>
-      <w:r>
+      <w:bookmarkStart w:id="9" w:name="_Toc179299271"/>
+      <w:r>
+        <w:lastRenderedPageBreak/>
         <w:t>Design Documentation</w:t>
       </w:r>
-      <w:bookmarkEnd w:id="8"/>
+      <w:bookmarkEnd w:id="9"/>
     </w:p>
     <w:p>
       <w:pPr>
@@ -4030,6 +3681,7 @@
         </w:numPr>
       </w:pPr>
       <w:r>
+        <w:lastRenderedPageBreak/>
         <w:t>Driver Information Form</w:t>
       </w:r>
     </w:p>
@@ -4221,11 +3873,12 @@
       <w:pPr>
         <w:pStyle w:val="Heading1"/>
       </w:pPr>
-      <w:bookmarkStart w:id="9" w:name="_Toc179299272"/>
-      <w:r>
+      <w:bookmarkStart w:id="10" w:name="_Toc179299272"/>
+      <w:r>
+        <w:lastRenderedPageBreak/>
         <w:t>Management Plan</w:t>
       </w:r>
-      <w:bookmarkEnd w:id="9"/>
+      <w:bookmarkEnd w:id="10"/>
     </w:p>
     <w:p>
       <w:pPr>
@@ -4736,7 +4389,6 @@
                 <w:szCs w:val="22"/>
               </w:rPr>
             </w:pPr>
-            <w:proofErr w:type="spellStart"/>
             <w:r>
               <w:rPr>
                 <w:rFonts w:cs="Times New Roman"/>
@@ -4744,7 +4396,6 @@
               </w:rPr>
               <w:t>Unstarted</w:t>
             </w:r>
-            <w:proofErr w:type="spellEnd"/>
           </w:p>
         </w:tc>
         <w:tc>
@@ -5629,9 +5280,10 @@
       <w:pPr>
         <w:pStyle w:val="Heading1"/>
       </w:pPr>
-      <w:bookmarkStart w:id="10" w:name="_Toc179299277"/>
       <w:bookmarkStart w:id="11" w:name="_Toc179299276"/>
-      <w:r>
+      <w:bookmarkStart w:id="12" w:name="_Toc179299277"/>
+      <w:r>
+        <w:lastRenderedPageBreak/>
         <w:t>Risk Mitigation</w:t>
       </w:r>
       <w:bookmarkEnd w:id="11"/>
@@ -5695,8 +5347,6 @@
       <w:r>
         <w:t>This cycle was interesting in that we learned a lot about our sponsor and ourselves. Traveling up to Talladega was probably one of the best decisions we made. Being able to see first hand what they current do and all the obstacles each one of them takes to make it work was incredible. Having the ability to talk to them in person and just bounce ideas off each other and figure out what would be the best was great progress as well. It definitely gave us a bigger motivation to create an amazing product for these people, for they do so much for the community and for people just like them. And this is what leads to us learning a lot about ourselves. We researched ideas in hopes to land onto something that we never thought that would be perfect for our sponsor. We are all extremely motivated to make the best product we can possibly make for these people.</w:t>
       </w:r>
-      <w:bookmarkStart w:id="12" w:name="_GoBack"/>
-      <w:bookmarkEnd w:id="10"/>
       <w:bookmarkEnd w:id="12"/>
     </w:p>
     <w:sectPr>
@@ -11718,7 +11368,7 @@
 </file>
 
 <file path=customXml/itemProps1.xml><?xml version="1.0" encoding="utf-8"?>
-<ds:datastoreItem xmlns:ds="http://schemas.openxmlformats.org/officeDocument/2006/customXml" ds:itemID="{E3317A0B-8E00-1046-AA37-7E7CC4686324}">
+<ds:datastoreItem xmlns:ds="http://schemas.openxmlformats.org/officeDocument/2006/customXml" ds:itemID="{A96F74B2-03E5-5E49-911F-28AF8BC76E69}">
   <ds:schemaRefs>
     <ds:schemaRef ds:uri="http://schemas.openxmlformats.org/officeDocument/2006/bibliography"/>
   </ds:schemaRefs>

</xml_diff>